<commit_message>
spratelloides delicatulus as an example
</commit_message>
<xml_diff>
--- a/figures/One_month_figures/S_delicatulus_onemonth/figures_onemonth_spratelloides_delicatulus.docx
+++ b/figures/One_month_figures/S_delicatulus_onemonth/figures_onemonth_spratelloides_delicatulus.docx
@@ -41,6 +41,7 @@
           <w:iCs/>
         </w:rPr>
       </w:pPr>
+      <w:proofErr w:type="spellStart"/>
       <w:r>
         <w:rPr>
           <w:b/>
@@ -48,8 +49,29 @@
           <w:i/>
           <w:iCs/>
         </w:rPr>
-        <w:t>Spratelloides gracilis</w:t>
-      </w:r>
+        <w:t>Spratelloides</w:t>
+      </w:r>
+      <w:proofErr w:type="spellEnd"/>
+      <w:r>
+        <w:rPr>
+          <w:b/>
+          <w:bCs/>
+          <w:i/>
+          <w:iCs/>
+        </w:rPr>
+        <w:t xml:space="preserve"> </w:t>
+      </w:r>
+      <w:proofErr w:type="spellStart"/>
+      <w:r>
+        <w:rPr>
+          <w:b/>
+          <w:bCs/>
+          <w:i/>
+          <w:iCs/>
+        </w:rPr>
+        <w:t>delicatulus</w:t>
+      </w:r>
+      <w:proofErr w:type="spellEnd"/>
     </w:p>
     <w:p>
       <w:r>

</xml_diff>